<commit_message>
WIP arreglar mensajes y mapa
</commit_message>
<xml_diff>
--- a/DetallesImplementacion/Paso_de_mensajes_de_servidor_a_cliente.docx
+++ b/DetallesImplementacion/Paso_de_mensajes_de_servidor_a_cliente.docx
@@ -364,15 +364,13 @@
       </w:r>
       <w:proofErr w:type="spellEnd"/>
       <w:r>
-        <w:t xml:space="preserve"> si ha </w:t>
-      </w:r>
-      <w:proofErr w:type="spellStart"/>
-      <w:r>
-        <w:t>sganado</w:t>
-      </w:r>
-      <w:proofErr w:type="spellEnd"/>
-      <w:r>
-        <w:t xml:space="preserve"> o no</w:t>
+        <w:t xml:space="preserve"> si has</w:t>
+      </w:r>
+      <w:r>
+        <w:t xml:space="preserve"> </w:t>
+      </w:r>
+      <w:r>
+        <w:t>ganado o no</w:t>
       </w:r>
     </w:p>
     <w:p>
@@ -882,9 +880,7 @@
         </w:rPr>
         <w:t>:</w:t>
       </w:r>
-      <w:bookmarkStart w:id="0" w:name="_GoBack"/>
-    </w:p>
-    <w:bookmarkEnd w:id="0"/>
+    </w:p>
     <w:p>
       <w:pPr>
         <w:pStyle w:val="Prrafodelista"/>
@@ -1783,6 +1779,8 @@
       <w:r>
         <w:t xml:space="preserve"> -&gt; “WALLCOLLISION”</w:t>
       </w:r>
+      <w:bookmarkStart w:id="0" w:name="_GoBack"/>
+      <w:bookmarkEnd w:id="0"/>
     </w:p>
     <w:p/>
     <w:p>

</xml_diff>

<commit_message>
Creacion multijugador sin testear
</commit_message>
<xml_diff>
--- a/DetallesImplementacion/Paso_de_mensajes_de_servidor_a_cliente.docx
+++ b/DetallesImplementacion/Paso_de_mensajes_de_servidor_a_cliente.docx
@@ -1003,894 +1003,1556 @@
       <w:r>
         <w:t>myTime -&gt; Integer, tu tiempo en ese mapa. 0 si no has jugado</w:t>
       </w:r>
+    </w:p>
+    <w:p>
+      <w:pPr>
+        <w:pStyle w:val="Prrafodelista"/>
+        <w:numPr>
+          <w:ilvl w:val="0"/>
+          <w:numId w:val="1"/>
+        </w:numPr>
+      </w:pPr>
+      <w:r>
+        <w:rPr>
+          <w:sz w:val="28"/>
+          <w:szCs w:val="28"/>
+        </w:rPr>
+        <w:t>SLOPE</w:t>
+      </w:r>
+      <w:r>
+        <w:rPr>
+          <w:sz w:val="28"/>
+          <w:szCs w:val="28"/>
+        </w:rPr>
+        <w:t>COLLISION</w:t>
+      </w:r>
+      <w:r>
+        <w:rPr>
+          <w:sz w:val="28"/>
+          <w:szCs w:val="28"/>
+        </w:rPr>
+        <w:t>:</w:t>
+      </w:r>
+    </w:p>
+    <w:p>
+      <w:pPr>
+        <w:pStyle w:val="Prrafodelista"/>
+        <w:numPr>
+          <w:ilvl w:val="1"/>
+          <w:numId w:val="1"/>
+        </w:numPr>
+      </w:pPr>
+      <w:r>
+        <w:t xml:space="preserve">Se manda cuando se entra en contacto por primera vez con una cuesta para poner la </w:t>
+      </w:r>
+      <w:r>
+        <w:t>animación</w:t>
+      </w:r>
+      <w:r>
+        <w:t>.</w:t>
+      </w:r>
+    </w:p>
+    <w:p>
+      <w:pPr>
+        <w:pStyle w:val="Prrafodelista"/>
+        <w:numPr>
+          <w:ilvl w:val="1"/>
+          <w:numId w:val="1"/>
+        </w:numPr>
+      </w:pPr>
+      <w:r>
+        <w:t>Campos:</w:t>
+      </w:r>
+    </w:p>
+    <w:p>
+      <w:pPr>
+        <w:pStyle w:val="Prrafodelista"/>
+        <w:numPr>
+          <w:ilvl w:val="2"/>
+          <w:numId w:val="1"/>
+        </w:numPr>
+      </w:pPr>
+      <w:r>
+        <w:t>event -&gt; “SLOPECOLLISION”</w:t>
+      </w:r>
+    </w:p>
+    <w:p>
+      <w:pPr>
+        <w:pStyle w:val="Prrafodelista"/>
+        <w:numPr>
+          <w:ilvl w:val="2"/>
+          <w:numId w:val="1"/>
+        </w:numPr>
+      </w:pPr>
+      <w:r>
+        <w:t>degrees -&gt; int con los créate de la cuesta</w:t>
+      </w:r>
+    </w:p>
+    <w:p>
+      <w:pPr>
+        <w:pStyle w:val="Prrafodelista"/>
+        <w:numPr>
+          <w:ilvl w:val="0"/>
+          <w:numId w:val="1"/>
+        </w:numPr>
+      </w:pPr>
+      <w:r>
+        <w:rPr>
+          <w:sz w:val="28"/>
+          <w:szCs w:val="28"/>
+        </w:rPr>
+        <w:t>SNAILUPDATE:</w:t>
+      </w:r>
+    </w:p>
+    <w:p>
+      <w:pPr>
+        <w:pStyle w:val="Prrafodelista"/>
+        <w:numPr>
+          <w:ilvl w:val="1"/>
+          <w:numId w:val="1"/>
+        </w:numPr>
+      </w:pPr>
+      <w:r>
+        <w:t>Se manda información sobre si hay que cambiar las animaciones si te quedas sin stamina</w:t>
+      </w:r>
+    </w:p>
+    <w:p>
+      <w:pPr>
+        <w:pStyle w:val="Prrafodelista"/>
+        <w:numPr>
+          <w:ilvl w:val="1"/>
+          <w:numId w:val="1"/>
+        </w:numPr>
+      </w:pPr>
+      <w:r>
+        <w:t>Campos:</w:t>
+      </w:r>
+    </w:p>
+    <w:p>
+      <w:pPr>
+        <w:pStyle w:val="Prrafodelista"/>
+        <w:numPr>
+          <w:ilvl w:val="2"/>
+          <w:numId w:val="1"/>
+        </w:numPr>
+      </w:pPr>
+      <w:r>
+        <w:lastRenderedPageBreak/>
+        <w:t>event-&gt; “SNAILUPDATE”</w:t>
+      </w:r>
+    </w:p>
+    <w:p>
+      <w:pPr>
+        <w:pStyle w:val="Prrafodelista"/>
+        <w:numPr>
+          <w:ilvl w:val="2"/>
+          <w:numId w:val="1"/>
+        </w:numPr>
+      </w:pPr>
+      <w:r>
+        <w:t>runOutStamia -&gt; true o false si te quedas sin stamina</w:t>
+      </w:r>
+    </w:p>
+    <w:p>
+      <w:pPr>
+        <w:pStyle w:val="Prrafodelista"/>
+        <w:numPr>
+          <w:ilvl w:val="2"/>
+          <w:numId w:val="1"/>
+        </w:numPr>
+      </w:pPr>
+      <w:r>
+        <w:t>recoverStamina -&gt; true o false si recuperas la stamina</w:t>
+      </w:r>
+    </w:p>
+    <w:p>
+      <w:pPr>
+        <w:pStyle w:val="Prrafodelista"/>
+        <w:numPr>
+          <w:ilvl w:val="0"/>
+          <w:numId w:val="1"/>
+        </w:numPr>
+      </w:pPr>
+      <w:r>
+        <w:rPr>
+          <w:sz w:val="28"/>
+          <w:szCs w:val="28"/>
+        </w:rPr>
+        <w:t>TAKEPOWERUP:</w:t>
+      </w:r>
+    </w:p>
+    <w:p>
+      <w:pPr>
+        <w:pStyle w:val="Prrafodelista"/>
+        <w:numPr>
+          <w:ilvl w:val="1"/>
+          <w:numId w:val="1"/>
+        </w:numPr>
+      </w:pPr>
+      <w:r>
+        <w:t xml:space="preserve">Se manda cuando el caracol colisiona con un power up. Te manda el power up que se ha creado, se debe borrar </w:t>
+      </w:r>
+      <w:r>
+        <w:t>la caja sorpresa del escenario.</w:t>
+      </w:r>
+    </w:p>
+    <w:p>
+      <w:pPr>
+        <w:pStyle w:val="Prrafodelista"/>
+        <w:numPr>
+          <w:ilvl w:val="1"/>
+          <w:numId w:val="1"/>
+        </w:numPr>
+      </w:pPr>
+      <w:r>
+        <w:t>Campos:</w:t>
+      </w:r>
+    </w:p>
+    <w:p>
+      <w:pPr>
+        <w:pStyle w:val="Prrafodelista"/>
+        <w:numPr>
+          <w:ilvl w:val="2"/>
+          <w:numId w:val="1"/>
+        </w:numPr>
+      </w:pPr>
+      <w:r>
+        <w:t>event -&gt; “TAKEPOWERUP”</w:t>
+      </w:r>
+    </w:p>
+    <w:p>
+      <w:pPr>
+        <w:pStyle w:val="Prrafodelista"/>
+        <w:numPr>
+          <w:ilvl w:val="2"/>
+          <w:numId w:val="1"/>
+        </w:numPr>
+      </w:pPr>
+      <w:r>
+        <w:t>type -&gt; una String con el tipo de power up creado entre:</w:t>
+      </w:r>
+    </w:p>
+    <w:p>
+      <w:pPr>
+        <w:pStyle w:val="Prrafodelista"/>
+        <w:numPr>
+          <w:ilvl w:val="3"/>
+          <w:numId w:val="1"/>
+        </w:numPr>
+        <w:rPr>
+          <w:lang w:val="en-US"/>
+        </w:rPr>
+      </w:pPr>
+      <w:r>
+        <w:rPr>
+          <w:lang w:val="en-US"/>
+        </w:rPr>
+        <w:t>{SHIELD,STAMINA,WEIGTH,LETUCCE,SPEED,INK,NULL}</w:t>
+      </w:r>
+    </w:p>
+    <w:p>
+      <w:pPr>
+        <w:pStyle w:val="Prrafodelista"/>
+        <w:numPr>
+          <w:ilvl w:val="0"/>
+          <w:numId w:val="1"/>
+        </w:numPr>
+      </w:pPr>
+      <w:r>
+        <w:rPr>
+          <w:sz w:val="28"/>
+          <w:szCs w:val="28"/>
+        </w:rPr>
+        <w:t>TICK:</w:t>
+      </w:r>
+    </w:p>
+    <w:p>
+      <w:pPr>
+        <w:pStyle w:val="Prrafodelista"/>
+        <w:numPr>
+          <w:ilvl w:val="1"/>
+          <w:numId w:val="1"/>
+        </w:numPr>
+      </w:pPr>
+      <w:r>
+        <w:t>Se manda cada refresco de la sala</w:t>
+      </w:r>
+      <w:r>
+        <w:t xml:space="preserve"> con las posX e Y de nuestro caracol y su estamina</w:t>
+      </w:r>
+    </w:p>
+    <w:p>
+      <w:pPr>
+        <w:pStyle w:val="Prrafodelista"/>
+        <w:numPr>
+          <w:ilvl w:val="1"/>
+          <w:numId w:val="1"/>
+        </w:numPr>
+      </w:pPr>
+      <w:r>
+        <w:t xml:space="preserve">Campos: </w:t>
+      </w:r>
+    </w:p>
+    <w:p>
+      <w:pPr>
+        <w:pStyle w:val="Prrafodelista"/>
+        <w:numPr>
+          <w:ilvl w:val="2"/>
+          <w:numId w:val="1"/>
+        </w:numPr>
+      </w:pPr>
+      <w:r>
+        <w:t>event -&gt; “TICK”</w:t>
+      </w:r>
+    </w:p>
+    <w:p>
+      <w:pPr>
+        <w:pStyle w:val="Prrafodelista"/>
+        <w:numPr>
+          <w:ilvl w:val="2"/>
+          <w:numId w:val="1"/>
+        </w:numPr>
+      </w:pPr>
+      <w:r>
+        <w:t>posX -&gt; float con tu posX</w:t>
+      </w:r>
+    </w:p>
+    <w:p>
+      <w:pPr>
+        <w:pStyle w:val="Prrafodelista"/>
+        <w:numPr>
+          <w:ilvl w:val="2"/>
+          <w:numId w:val="1"/>
+        </w:numPr>
+      </w:pPr>
+      <w:r>
+        <w:t>posY -&gt; float con tu posY</w:t>
+      </w:r>
+    </w:p>
+    <w:p>
+      <w:pPr>
+        <w:pStyle w:val="Prrafodelista"/>
+        <w:numPr>
+          <w:ilvl w:val="2"/>
+          <w:numId w:val="1"/>
+        </w:numPr>
+      </w:pPr>
+      <w:r>
+        <w:t>stamina -&gt; float con tu stamina</w:t>
+      </w:r>
+    </w:p>
+    <w:p>
+      <w:pPr>
+        <w:pStyle w:val="Prrafodelista"/>
+        <w:numPr>
+          <w:ilvl w:val="0"/>
+          <w:numId w:val="1"/>
+        </w:numPr>
+      </w:pPr>
+      <w:r>
+        <w:rPr>
+          <w:sz w:val="28"/>
+          <w:szCs w:val="28"/>
+        </w:rPr>
+        <w:t>UPDATEDOOR</w:t>
+      </w:r>
+      <w:r>
+        <w:rPr>
+          <w:sz w:val="28"/>
+          <w:szCs w:val="28"/>
+        </w:rPr>
+        <w:t>:</w:t>
+      </w:r>
+    </w:p>
+    <w:p>
+      <w:pPr>
+        <w:pStyle w:val="Prrafodelista"/>
+        <w:numPr>
+          <w:ilvl w:val="1"/>
+          <w:numId w:val="1"/>
+        </w:numPr>
+      </w:pPr>
+      <w:r>
+        <w:t>Se manda un evento para cambiar la animación del phaser cuando la puerta se abre o cierra.</w:t>
+      </w:r>
+    </w:p>
+    <w:p>
+      <w:pPr>
+        <w:pStyle w:val="Prrafodelista"/>
+        <w:numPr>
+          <w:ilvl w:val="1"/>
+          <w:numId w:val="1"/>
+        </w:numPr>
+      </w:pPr>
+      <w:r>
+        <w:t>Campos:</w:t>
+      </w:r>
+    </w:p>
+    <w:p>
+      <w:pPr>
+        <w:pStyle w:val="Prrafodelista"/>
+        <w:numPr>
+          <w:ilvl w:val="2"/>
+          <w:numId w:val="1"/>
+        </w:numPr>
+      </w:pPr>
+      <w:r>
+        <w:t>event -&gt; “</w:t>
+      </w:r>
+      <w:r>
+        <w:t>UPDATEDOOR</w:t>
+      </w:r>
+      <w:r>
+        <w:t>”</w:t>
+      </w:r>
+    </w:p>
+    <w:p>
+      <w:pPr>
+        <w:pStyle w:val="Prrafodelista"/>
+        <w:numPr>
+          <w:ilvl w:val="2"/>
+          <w:numId w:val="1"/>
+        </w:numPr>
+      </w:pPr>
+      <w:r>
+        <w:t>id -&gt; un int con el id</w:t>
+      </w:r>
+    </w:p>
+    <w:p>
+      <w:pPr>
+        <w:pStyle w:val="Prrafodelista"/>
+        <w:numPr>
+          <w:ilvl w:val="0"/>
+          <w:numId w:val="1"/>
+        </w:numPr>
+      </w:pPr>
+      <w:r>
+        <w:rPr>
+          <w:sz w:val="28"/>
+          <w:szCs w:val="28"/>
+        </w:rPr>
+        <w:t>UPDATE</w:t>
+      </w:r>
+      <w:r>
+        <w:rPr>
+          <w:sz w:val="28"/>
+          <w:szCs w:val="28"/>
+        </w:rPr>
+        <w:t>TRAMPOLINE:</w:t>
+      </w:r>
+    </w:p>
+    <w:p>
+      <w:pPr>
+        <w:pStyle w:val="Prrafodelista"/>
+        <w:numPr>
+          <w:ilvl w:val="1"/>
+          <w:numId w:val="1"/>
+        </w:numPr>
+      </w:pPr>
+      <w:r>
+        <w:t>Se manda un evento para cambiar la animación del phaser cuando el trampoline se activa.</w:t>
+      </w:r>
+    </w:p>
+    <w:p>
+      <w:pPr>
+        <w:pStyle w:val="Prrafodelista"/>
+        <w:numPr>
+          <w:ilvl w:val="1"/>
+          <w:numId w:val="1"/>
+        </w:numPr>
+      </w:pPr>
+      <w:r>
+        <w:t>Campos:</w:t>
+      </w:r>
+    </w:p>
+    <w:p>
+      <w:pPr>
+        <w:pStyle w:val="Prrafodelista"/>
+        <w:numPr>
+          <w:ilvl w:val="2"/>
+          <w:numId w:val="1"/>
+        </w:numPr>
+      </w:pPr>
+      <w:r>
+        <w:t>event -&gt; “</w:t>
+      </w:r>
+      <w:r>
+        <w:t>UPDATE</w:t>
+      </w:r>
+      <w:r>
+        <w:t>TRAMPOLINE”</w:t>
+      </w:r>
+    </w:p>
+    <w:p>
+      <w:pPr>
+        <w:pStyle w:val="Prrafodelista"/>
+        <w:numPr>
+          <w:ilvl w:val="2"/>
+          <w:numId w:val="1"/>
+        </w:numPr>
+      </w:pPr>
+      <w:r>
+        <w:t>id -&gt; un int con el id</w:t>
+      </w:r>
+    </w:p>
+    <w:p>
+      <w:pPr>
+        <w:pStyle w:val="Prrafodelista"/>
+        <w:numPr>
+          <w:ilvl w:val="2"/>
+          <w:numId w:val="1"/>
+        </w:numPr>
+      </w:pPr>
+      <w:r>
+        <w:t>estate -&gt; String con los siguientes estados:</w:t>
+      </w:r>
+    </w:p>
+    <w:p>
+      <w:pPr>
+        <w:pStyle w:val="Prrafodelista"/>
+        <w:numPr>
+          <w:ilvl w:val="3"/>
+          <w:numId w:val="1"/>
+        </w:numPr>
+      </w:pPr>
+      <w:r>
+        <w:t>ACTIVE,NOTACTIVE,PREACTIVATE</w:t>
+      </w:r>
+    </w:p>
+    <w:p>
+      <w:pPr>
+        <w:pStyle w:val="Prrafodelista"/>
+        <w:numPr>
+          <w:ilvl w:val="0"/>
+          <w:numId w:val="1"/>
+        </w:numPr>
+      </w:pPr>
+      <w:r>
+        <w:rPr>
+          <w:sz w:val="28"/>
+          <w:szCs w:val="28"/>
+        </w:rPr>
+        <w:t>UPDATETRAPDOOR</w:t>
+      </w:r>
+      <w:r>
+        <w:rPr>
+          <w:sz w:val="28"/>
+          <w:szCs w:val="28"/>
+        </w:rPr>
+        <w:t>:</w:t>
+      </w:r>
+    </w:p>
+    <w:p>
+      <w:pPr>
+        <w:pStyle w:val="Prrafodelista"/>
+        <w:numPr>
+          <w:ilvl w:val="1"/>
+          <w:numId w:val="1"/>
+        </w:numPr>
+      </w:pPr>
+      <w:r>
+        <w:t>Se manda un evento para cambiar la animación del phaser cuando la trampilla se abre o cierra.</w:t>
+      </w:r>
+    </w:p>
+    <w:p>
+      <w:pPr>
+        <w:pStyle w:val="Prrafodelista"/>
+        <w:numPr>
+          <w:ilvl w:val="1"/>
+          <w:numId w:val="1"/>
+        </w:numPr>
+      </w:pPr>
+      <w:r>
+        <w:t>Campos:</w:t>
+      </w:r>
+    </w:p>
+    <w:p>
+      <w:pPr>
+        <w:pStyle w:val="Prrafodelista"/>
+        <w:numPr>
+          <w:ilvl w:val="2"/>
+          <w:numId w:val="1"/>
+        </w:numPr>
+      </w:pPr>
+      <w:r>
+        <w:t>event -&gt; “</w:t>
+      </w:r>
+      <w:r>
+        <w:t>UPDATETRAPDOOR</w:t>
+      </w:r>
+      <w:r>
+        <w:t>”</w:t>
+      </w:r>
+    </w:p>
+    <w:p>
+      <w:pPr>
+        <w:pStyle w:val="Prrafodelista"/>
+        <w:numPr>
+          <w:ilvl w:val="2"/>
+          <w:numId w:val="1"/>
+        </w:numPr>
+      </w:pPr>
+      <w:r>
+        <w:t>id -&gt; un int con el id</w:t>
+      </w:r>
+    </w:p>
+    <w:p>
+      <w:pPr>
+        <w:pStyle w:val="Prrafodelista"/>
+      </w:pPr>
+    </w:p>
+    <w:p>
+      <w:pPr>
+        <w:pStyle w:val="Prrafodelista"/>
+        <w:numPr>
+          <w:ilvl w:val="0"/>
+          <w:numId w:val="1"/>
+        </w:numPr>
+      </w:pPr>
+      <w:r>
+        <w:rPr>
+          <w:sz w:val="28"/>
+          <w:szCs w:val="28"/>
+        </w:rPr>
+        <w:t>WALL</w:t>
+      </w:r>
+      <w:r>
+        <w:rPr>
+          <w:sz w:val="28"/>
+          <w:szCs w:val="28"/>
+        </w:rPr>
+        <w:t>COLLISION</w:t>
+      </w:r>
+      <w:r>
+        <w:rPr>
+          <w:sz w:val="28"/>
+          <w:szCs w:val="28"/>
+        </w:rPr>
+        <w:t>:</w:t>
+      </w:r>
+    </w:p>
+    <w:p>
+      <w:pPr>
+        <w:pStyle w:val="Prrafodelista"/>
+        <w:numPr>
+          <w:ilvl w:val="1"/>
+          <w:numId w:val="1"/>
+        </w:numPr>
+      </w:pPr>
+      <w:r>
+        <w:t xml:space="preserve">Se manda cuando se entra en contacto por primera vez con una pared para poner la </w:t>
+      </w:r>
+      <w:r>
+        <w:t>animación</w:t>
+      </w:r>
+      <w:r>
+        <w:t>.</w:t>
+      </w:r>
+    </w:p>
+    <w:p>
+      <w:pPr>
+        <w:pStyle w:val="Prrafodelista"/>
+        <w:numPr>
+          <w:ilvl w:val="1"/>
+          <w:numId w:val="1"/>
+        </w:numPr>
+      </w:pPr>
+      <w:r>
+        <w:t>Campos:</w:t>
+      </w:r>
+    </w:p>
+    <w:p>
+      <w:pPr>
+        <w:pStyle w:val="Prrafodelista"/>
+        <w:numPr>
+          <w:ilvl w:val="2"/>
+          <w:numId w:val="1"/>
+        </w:numPr>
+      </w:pPr>
+      <w:r>
+        <w:t>event -&gt; “WALLCOLLISION”</w:t>
+      </w:r>
+    </w:p>
+    <w:p>
+      <w:pPr>
+        <w:pStyle w:val="Prrafodelista"/>
+        <w:numPr>
+          <w:ilvl w:val="0"/>
+          <w:numId w:val="1"/>
+        </w:numPr>
+      </w:pPr>
+      <w:r>
+        <w:rPr>
+          <w:sz w:val="28"/>
+          <w:szCs w:val="28"/>
+        </w:rPr>
+        <w:t>WAITINGROOMSTART:</w:t>
+      </w:r>
+    </w:p>
+    <w:p>
+      <w:pPr>
+        <w:pStyle w:val="Prrafodelista"/>
+        <w:numPr>
+          <w:ilvl w:val="1"/>
+          <w:numId w:val="1"/>
+        </w:numPr>
+      </w:pPr>
+      <w:r>
+        <w:t>Se manda mientras se espera a que la sala se llene.</w:t>
+      </w:r>
+    </w:p>
+    <w:p>
+      <w:pPr>
+        <w:pStyle w:val="Prrafodelista"/>
+        <w:numPr>
+          <w:ilvl w:val="1"/>
+          <w:numId w:val="1"/>
+        </w:numPr>
+      </w:pPr>
+      <w:r>
+        <w:lastRenderedPageBreak/>
+        <w:t>Campos:</w:t>
+      </w:r>
+    </w:p>
+    <w:p>
+      <w:pPr>
+        <w:pStyle w:val="Prrafodelista"/>
+        <w:numPr>
+          <w:ilvl w:val="2"/>
+          <w:numId w:val="1"/>
+        </w:numPr>
+      </w:pPr>
+      <w:r>
+        <w:t>event -&gt; “WAITINGROOMSTART”</w:t>
+      </w:r>
+    </w:p>
+    <w:p>
+      <w:pPr>
+        <w:pStyle w:val="Prrafodelista"/>
+        <w:numPr>
+          <w:ilvl w:val="2"/>
+          <w:numId w:val="1"/>
+        </w:numPr>
+      </w:pPr>
+      <w:r>
+        <w:t>roomName -&gt; String con el nombre</w:t>
+      </w:r>
+    </w:p>
+    <w:p/>
+    <w:p>
+      <w:pPr>
+        <w:pStyle w:val="Ttulo1"/>
+      </w:pPr>
+      <w:r>
+        <w:t>MENSAJES MANDADOS POR EL CLIENTE:</w:t>
+      </w:r>
+    </w:p>
+    <w:p>
+      <w:pPr>
+        <w:pStyle w:val="Prrafodelista"/>
+        <w:numPr>
+          <w:ilvl w:val="0"/>
+          <w:numId w:val="4"/>
+        </w:numPr>
+      </w:pPr>
+      <w:r>
+        <w:rPr>
+          <w:sz w:val="28"/>
+          <w:szCs w:val="28"/>
+        </w:rPr>
+        <w:t>SINGLEPLAYER:</w:t>
+      </w:r>
+    </w:p>
+    <w:p>
+      <w:pPr>
+        <w:pStyle w:val="Prrafodelista"/>
+        <w:numPr>
+          <w:ilvl w:val="1"/>
+          <w:numId w:val="4"/>
+        </w:numPr>
+      </w:pPr>
+      <w:r>
+        <w:t>Se recibe el nombre del jugador y la sala, se envia al darle a que quieres jugar solo.</w:t>
+      </w:r>
+    </w:p>
+    <w:p>
+      <w:pPr>
+        <w:pStyle w:val="Prrafodelista"/>
+        <w:numPr>
+          <w:ilvl w:val="1"/>
+          <w:numId w:val="4"/>
+        </w:numPr>
+      </w:pPr>
+      <w:r>
+        <w:t>Campos:</w:t>
+      </w:r>
+    </w:p>
+    <w:p>
+      <w:pPr>
+        <w:pStyle w:val="Prrafodelista"/>
+        <w:numPr>
+          <w:ilvl w:val="2"/>
+          <w:numId w:val="4"/>
+        </w:numPr>
+      </w:pPr>
+      <w:r>
+        <w:t>playerName</w:t>
+      </w:r>
+    </w:p>
+    <w:p>
+      <w:pPr>
+        <w:pStyle w:val="Prrafodelista"/>
+        <w:numPr>
+          <w:ilvl w:val="2"/>
+          <w:numId w:val="4"/>
+        </w:numPr>
+      </w:pPr>
+      <w:r>
+        <w:t>roomName</w:t>
+      </w:r>
+    </w:p>
+    <w:p>
+      <w:pPr>
+        <w:pStyle w:val="Prrafodelista"/>
+        <w:numPr>
+          <w:ilvl w:val="0"/>
+          <w:numId w:val="4"/>
+        </w:numPr>
+      </w:pPr>
+      <w:r>
+        <w:rPr>
+          <w:sz w:val="28"/>
+          <w:szCs w:val="28"/>
+        </w:rPr>
+        <w:t>UPDATEINPUT:</w:t>
+      </w:r>
+    </w:p>
+    <w:p>
+      <w:pPr>
+        <w:pStyle w:val="Prrafodelista"/>
+        <w:numPr>
+          <w:ilvl w:val="1"/>
+          <w:numId w:val="4"/>
+        </w:numPr>
+      </w:pPr>
+      <w:r>
+        <w:t>Se recibe cada vez que el jugador interactua con el cliente</w:t>
+      </w:r>
+    </w:p>
+    <w:p>
+      <w:pPr>
+        <w:pStyle w:val="Prrafodelista"/>
+        <w:numPr>
+          <w:ilvl w:val="1"/>
+          <w:numId w:val="4"/>
+        </w:numPr>
+      </w:pPr>
+      <w:r>
+        <w:t>Campos:</w:t>
+      </w:r>
+    </w:p>
+    <w:p>
+      <w:pPr>
+        <w:pStyle w:val="Prrafodelista"/>
+        <w:numPr>
+          <w:ilvl w:val="2"/>
+          <w:numId w:val="4"/>
+        </w:numPr>
+      </w:pPr>
+      <w:r>
+        <w:t>isSprinting</w:t>
+      </w:r>
+    </w:p>
+    <w:p>
+      <w:pPr>
+        <w:pStyle w:val="Prrafodelista"/>
+        <w:numPr>
+          <w:ilvl w:val="2"/>
+          <w:numId w:val="4"/>
+        </w:numPr>
+      </w:pPr>
+      <w:r>
+        <w:t>useObject</w:t>
+      </w:r>
+    </w:p>
+    <w:p/>
+    <w:p/>
+    <w:p>
+      <w:pPr>
+        <w:pStyle w:val="Ttulo2"/>
+      </w:pPr>
+      <w:r>
+        <w:t>MENSAJ</w:t>
+      </w:r>
+      <w:r>
+        <w:t>E</w:t>
+      </w:r>
+      <w:r>
+        <w:t>S PARA EL MULTIJUGADOR:</w:t>
+      </w:r>
+    </w:p>
+    <w:p>
+      <w:pPr>
+        <w:pStyle w:val="Prrafodelista"/>
+        <w:numPr>
+          <w:ilvl w:val="0"/>
+          <w:numId w:val="6"/>
+        </w:numPr>
+      </w:pPr>
+      <w:r>
+        <w:t>TICKMULTI:</w:t>
+      </w:r>
+    </w:p>
+    <w:p>
+      <w:pPr>
+        <w:pStyle w:val="Prrafodelista"/>
+        <w:numPr>
+          <w:ilvl w:val="1"/>
+          <w:numId w:val="6"/>
+        </w:numPr>
+      </w:pPr>
+      <w:r>
+        <w:t>Se anda en el tick del multi</w:t>
+      </w:r>
+    </w:p>
+    <w:p>
+      <w:pPr>
+        <w:pStyle w:val="Prrafodelista"/>
+        <w:numPr>
+          <w:ilvl w:val="1"/>
+          <w:numId w:val="6"/>
+        </w:numPr>
+      </w:pPr>
+      <w:r>
+        <w:t>Campos:</w:t>
+      </w:r>
+    </w:p>
+    <w:p>
+      <w:pPr>
+        <w:pStyle w:val="Prrafodelista"/>
+        <w:numPr>
+          <w:ilvl w:val="2"/>
+          <w:numId w:val="6"/>
+        </w:numPr>
+      </w:pPr>
+      <w:r>
+        <w:t>event -&gt; “TICKMULTI”</w:t>
+      </w:r>
+    </w:p>
+    <w:p>
+      <w:pPr>
+        <w:pStyle w:val="Prrafodelista"/>
+        <w:numPr>
+          <w:ilvl w:val="2"/>
+          <w:numId w:val="6"/>
+        </w:numPr>
+      </w:pPr>
+      <w:r>
+        <w:t>posX -&gt; Array con las posX de todos los jugadores</w:t>
+      </w:r>
+    </w:p>
+    <w:p>
+      <w:pPr>
+        <w:pStyle w:val="Prrafodelista"/>
+        <w:numPr>
+          <w:ilvl w:val="2"/>
+          <w:numId w:val="6"/>
+        </w:numPr>
+      </w:pPr>
+      <w:r>
+        <w:t>posY -&gt; Array con las posY de todos los jugadores</w:t>
+      </w:r>
+    </w:p>
+    <w:p>
+      <w:pPr>
+        <w:pStyle w:val="Prrafodelista"/>
+        <w:numPr>
+          <w:ilvl w:val="2"/>
+          <w:numId w:val="6"/>
+        </w:numPr>
+      </w:pPr>
+      <w:r>
+        <w:t>stamina -&gt; Array con la stamina</w:t>
+      </w:r>
+    </w:p>
+    <w:p>
+      <w:pPr>
+        <w:pStyle w:val="Prrafodelista"/>
+        <w:numPr>
+          <w:ilvl w:val="2"/>
+          <w:numId w:val="6"/>
+        </w:numPr>
+      </w:pPr>
+      <w:r>
+        <w:t>name -&gt; Array con los nombres de todos los jugadores</w:t>
+      </w:r>
+    </w:p>
+    <w:p>
+      <w:pPr>
+        <w:pStyle w:val="Prrafodelista"/>
+        <w:numPr>
+          <w:ilvl w:val="0"/>
+          <w:numId w:val="6"/>
+        </w:numPr>
+      </w:pPr>
+      <w:r>
+        <w:t>SNAILUPDATEMULTI:</w:t>
+      </w:r>
+    </w:p>
+    <w:p>
+      <w:pPr>
+        <w:pStyle w:val="Prrafodelista"/>
+        <w:numPr>
+          <w:ilvl w:val="1"/>
+          <w:numId w:val="6"/>
+        </w:numPr>
+      </w:pPr>
+      <w:r>
+        <w:t>Se manda para informar a los clientes de si un caracol se ha quedado sin stamina.</w:t>
+      </w:r>
+    </w:p>
+    <w:p>
+      <w:pPr>
+        <w:pStyle w:val="Prrafodelista"/>
+        <w:numPr>
+          <w:ilvl w:val="1"/>
+          <w:numId w:val="6"/>
+        </w:numPr>
+      </w:pPr>
+      <w:r>
+        <w:t xml:space="preserve">Campos: </w:t>
+      </w:r>
+    </w:p>
+    <w:p>
+      <w:pPr>
+        <w:pStyle w:val="Prrafodelista"/>
+        <w:numPr>
+          <w:ilvl w:val="2"/>
+          <w:numId w:val="6"/>
+        </w:numPr>
+      </w:pPr>
+      <w:r>
+        <w:t xml:space="preserve">event -&gt; </w:t>
+      </w:r>
+      <w:r>
+        <w:t>“SNAILUPDATEMULTI”</w:t>
+      </w:r>
+    </w:p>
+    <w:p>
+      <w:pPr>
+        <w:pStyle w:val="Prrafodelista"/>
+        <w:numPr>
+          <w:ilvl w:val="2"/>
+          <w:numId w:val="6"/>
+        </w:numPr>
+      </w:pPr>
+      <w:r>
+        <w:t>runOutStamina -&gt; boolean para indicar que no tienes stamina</w:t>
+      </w:r>
+    </w:p>
+    <w:p>
+      <w:pPr>
+        <w:pStyle w:val="Prrafodelista"/>
+        <w:numPr>
+          <w:ilvl w:val="2"/>
+          <w:numId w:val="6"/>
+        </w:numPr>
+      </w:pPr>
+      <w:r>
+        <w:t>recoverStamina</w:t>
+      </w:r>
+      <w:r>
+        <w:t xml:space="preserve"> -&gt; boolean para indicar que has recuperado la stamina</w:t>
+      </w:r>
+    </w:p>
+    <w:p>
+      <w:pPr>
+        <w:pStyle w:val="Prrafodelista"/>
+        <w:numPr>
+          <w:ilvl w:val="2"/>
+          <w:numId w:val="6"/>
+        </w:numPr>
+      </w:pPr>
+      <w:r>
+        <w:t>id -&gt; int identificatorio del personaje al que le ha ocurrido</w:t>
+      </w:r>
+    </w:p>
+    <w:p>
+      <w:pPr>
+        <w:pStyle w:val="Prrafodelista"/>
+        <w:numPr>
+          <w:ilvl w:val="0"/>
+          <w:numId w:val="6"/>
+        </w:numPr>
+      </w:pPr>
+      <w:r>
+        <w:t>FINISHMULTI:</w:t>
+      </w:r>
+    </w:p>
+    <w:p>
+      <w:pPr>
+        <w:pStyle w:val="Prrafodelista"/>
+        <w:numPr>
+          <w:ilvl w:val="1"/>
+          <w:numId w:val="6"/>
+        </w:numPr>
+      </w:pPr>
+      <w:r>
+        <w:t>Se le manda a alguien cuando acabe la partida.</w:t>
+      </w:r>
+    </w:p>
+    <w:p>
+      <w:pPr>
+        <w:pStyle w:val="Prrafodelista"/>
+        <w:numPr>
+          <w:ilvl w:val="1"/>
+          <w:numId w:val="6"/>
+        </w:numPr>
+      </w:pPr>
+      <w:r>
+        <w:t>Campos:</w:t>
+      </w:r>
+    </w:p>
+    <w:p>
+      <w:pPr>
+        <w:pStyle w:val="Prrafodelista"/>
+        <w:numPr>
+          <w:ilvl w:val="2"/>
+          <w:numId w:val="6"/>
+        </w:numPr>
+      </w:pPr>
+      <w:r>
+        <w:t>event -&gt; “FINISHMULTI”</w:t>
+      </w:r>
+    </w:p>
+    <w:p>
+      <w:pPr>
+        <w:pStyle w:val="Prrafodelista"/>
+        <w:numPr>
+          <w:ilvl w:val="2"/>
+          <w:numId w:val="6"/>
+        </w:numPr>
+      </w:pPr>
+      <w:r>
+        <w:t>time -&gt; int con tu tiempo</w:t>
+      </w:r>
+    </w:p>
+    <w:p>
+      <w:pPr>
+        <w:pStyle w:val="Prrafodelista"/>
+        <w:numPr>
+          <w:ilvl w:val="2"/>
+          <w:numId w:val="6"/>
+        </w:numPr>
+      </w:pPr>
+      <w:r>
+        <w:t xml:space="preserve">record -&gt; </w:t>
+      </w:r>
+      <w:r>
+        <w:t>integer con tu record</w:t>
+      </w:r>
+    </w:p>
+    <w:p>
+      <w:pPr>
+        <w:pStyle w:val="Prrafodelista"/>
+        <w:numPr>
+          <w:ilvl w:val="2"/>
+          <w:numId w:val="6"/>
+        </w:numPr>
+      </w:pPr>
+      <w:r>
+        <w:t>points -&gt; int con puntos conseguidos en la carrera</w:t>
+      </w:r>
+    </w:p>
+    <w:p>
+      <w:pPr>
+        <w:pStyle w:val="Prrafodelista"/>
+        <w:numPr>
+          <w:ilvl w:val="2"/>
+          <w:numId w:val="6"/>
+        </w:numPr>
+      </w:pPr>
+      <w:r>
+        <w:t>positionNames -&gt; Array de strings con los nombres ordenados por posición</w:t>
+      </w:r>
+    </w:p>
+    <w:p>
+      <w:pPr>
+        <w:pStyle w:val="Prrafodelista"/>
+        <w:numPr>
+          <w:ilvl w:val="2"/>
+          <w:numId w:val="6"/>
+        </w:numPr>
+      </w:pPr>
+      <w:r>
+        <w:lastRenderedPageBreak/>
+        <w:t>positionTime -&gt; Array de Integers con el tiempo de cada uno</w:t>
+      </w:r>
+    </w:p>
+    <w:p>
+      <w:pPr>
+        <w:pStyle w:val="Prrafodelista"/>
+        <w:numPr>
+          <w:ilvl w:val="0"/>
+          <w:numId w:val="6"/>
+        </w:numPr>
+      </w:pPr>
+      <w:r>
+        <w:t>WAITINGROOMSTART:</w:t>
+      </w:r>
+    </w:p>
+    <w:p>
+      <w:pPr>
+        <w:pStyle w:val="Prrafodelista"/>
+        <w:numPr>
+          <w:ilvl w:val="1"/>
+          <w:numId w:val="6"/>
+        </w:numPr>
+      </w:pPr>
+      <w:r>
+        <w:t xml:space="preserve">Se manda cuando has entrado a la sala </w:t>
+      </w:r>
+    </w:p>
+    <w:p>
+      <w:pPr>
+        <w:pStyle w:val="Prrafodelista"/>
+        <w:numPr>
+          <w:ilvl w:val="1"/>
+          <w:numId w:val="6"/>
+        </w:numPr>
+      </w:pPr>
+      <w:r>
+        <w:t>Campos:</w:t>
+      </w:r>
+    </w:p>
+    <w:p>
+      <w:pPr>
+        <w:pStyle w:val="Prrafodelista"/>
+        <w:numPr>
+          <w:ilvl w:val="2"/>
+          <w:numId w:val="6"/>
+        </w:numPr>
+      </w:pPr>
+      <w:r>
+        <w:t>event -&gt; “WAITINGROOMSTART”</w:t>
+      </w:r>
+    </w:p>
+    <w:p>
+      <w:pPr>
+        <w:pStyle w:val="Prrafodelista"/>
+        <w:numPr>
+          <w:ilvl w:val="2"/>
+          <w:numId w:val="6"/>
+        </w:numPr>
+      </w:pPr>
+      <w:r>
+        <w:t>roomName -&gt;</w:t>
+      </w:r>
+      <w:r>
+        <w:t xml:space="preserve"> String con elnombre de la sala</w:t>
+      </w:r>
+    </w:p>
+    <w:p>
+      <w:pPr>
+        <w:pStyle w:val="Prrafodelista"/>
+        <w:numPr>
+          <w:ilvl w:val="0"/>
+          <w:numId w:val="6"/>
+        </w:numPr>
+      </w:pPr>
+      <w:r>
+        <w:t>SLOPECOLLISIONMULTI:</w:t>
+      </w:r>
+    </w:p>
+    <w:p>
+      <w:pPr>
+        <w:pStyle w:val="Prrafodelista"/>
+        <w:numPr>
+          <w:ilvl w:val="1"/>
+          <w:numId w:val="6"/>
+        </w:numPr>
+      </w:pPr>
+      <w:r>
+        <w:t>Se manda a todos cuando alguien choca con un acuesta</w:t>
+      </w:r>
+    </w:p>
+    <w:p>
+      <w:pPr>
+        <w:pStyle w:val="Prrafodelista"/>
+        <w:numPr>
+          <w:ilvl w:val="1"/>
+          <w:numId w:val="6"/>
+        </w:numPr>
+      </w:pPr>
+      <w:r>
+        <w:t>Campos:</w:t>
+      </w:r>
+    </w:p>
+    <w:p>
+      <w:pPr>
+        <w:pStyle w:val="Prrafodelista"/>
+        <w:numPr>
+          <w:ilvl w:val="2"/>
+          <w:numId w:val="6"/>
+        </w:numPr>
+      </w:pPr>
+      <w:r>
+        <w:t>event -&gt; “SLOPECOLLISIONMULTI”</w:t>
+      </w:r>
+    </w:p>
+    <w:p>
+      <w:pPr>
+        <w:pStyle w:val="Prrafodelista"/>
+        <w:numPr>
+          <w:ilvl w:val="2"/>
+          <w:numId w:val="6"/>
+        </w:numPr>
+      </w:pPr>
+      <w:r>
+        <w:t>id -&gt; Int con el id del jugador que ha chocado</w:t>
+      </w:r>
+    </w:p>
+    <w:p>
+      <w:pPr>
+        <w:pStyle w:val="Prrafodelista"/>
+        <w:numPr>
+          <w:ilvl w:val="2"/>
+          <w:numId w:val="6"/>
+        </w:numPr>
+      </w:pPr>
+      <w:r>
+        <w:t>degrees -&gt; Integer con los grados de la cuesta.</w:t>
+      </w:r>
+    </w:p>
+    <w:p>
+      <w:pPr>
+        <w:pStyle w:val="Prrafodelista"/>
+        <w:numPr>
+          <w:ilvl w:val="0"/>
+          <w:numId w:val="6"/>
+        </w:numPr>
+      </w:pPr>
+      <w:r>
+        <w:t>WALLCOLLISIONMULTI:</w:t>
+      </w:r>
+    </w:p>
+    <w:p>
+      <w:pPr>
+        <w:pStyle w:val="Prrafodelista"/>
+        <w:numPr>
+          <w:ilvl w:val="1"/>
+          <w:numId w:val="6"/>
+        </w:numPr>
+      </w:pPr>
+      <w:r>
+        <w:t>Se manda a todos cuando alguien choca con un acuesta</w:t>
+      </w:r>
+    </w:p>
+    <w:p>
+      <w:pPr>
+        <w:pStyle w:val="Prrafodelista"/>
+        <w:numPr>
+          <w:ilvl w:val="1"/>
+          <w:numId w:val="6"/>
+        </w:numPr>
+      </w:pPr>
+      <w:r>
+        <w:t>Campos:</w:t>
+      </w:r>
+    </w:p>
+    <w:p>
+      <w:pPr>
+        <w:pStyle w:val="Prrafodelista"/>
+        <w:numPr>
+          <w:ilvl w:val="2"/>
+          <w:numId w:val="6"/>
+        </w:numPr>
+      </w:pPr>
+      <w:r>
+        <w:t>event -&gt; “WALLCOLLISIONMULTI”</w:t>
+      </w:r>
+    </w:p>
+    <w:p>
+      <w:pPr>
+        <w:pStyle w:val="Prrafodelista"/>
+        <w:numPr>
+          <w:ilvl w:val="2"/>
+          <w:numId w:val="6"/>
+        </w:numPr>
+      </w:pPr>
+      <w:r>
+        <w:t>id -&gt; Int con el id del jugador que ha chocado</w:t>
+      </w:r>
+    </w:p>
+    <w:p>
+      <w:pPr>
+        <w:pStyle w:val="Prrafodelista"/>
+        <w:numPr>
+          <w:ilvl w:val="0"/>
+          <w:numId w:val="6"/>
+        </w:numPr>
+      </w:pPr>
+      <w:r>
+        <w:t>GROUNDCOLLISIONMULTI:</w:t>
+      </w:r>
+    </w:p>
+    <w:p>
+      <w:pPr>
+        <w:pStyle w:val="Prrafodelista"/>
+        <w:numPr>
+          <w:ilvl w:val="1"/>
+          <w:numId w:val="6"/>
+        </w:numPr>
+      </w:pPr>
+      <w:r>
+        <w:t>Se manda a todos cuando alguien choca con un acuesta</w:t>
+      </w:r>
+    </w:p>
+    <w:p>
+      <w:pPr>
+        <w:pStyle w:val="Prrafodelista"/>
+        <w:numPr>
+          <w:ilvl w:val="1"/>
+          <w:numId w:val="6"/>
+        </w:numPr>
+      </w:pPr>
+      <w:r>
+        <w:t>Campos:</w:t>
+      </w:r>
+    </w:p>
+    <w:p>
+      <w:pPr>
+        <w:pStyle w:val="Prrafodelista"/>
+        <w:numPr>
+          <w:ilvl w:val="2"/>
+          <w:numId w:val="6"/>
+        </w:numPr>
+      </w:pPr>
+      <w:r>
+        <w:t>event -&gt; “GROUNDCOLLISIONMULTI”</w:t>
+      </w:r>
+    </w:p>
+    <w:p>
+      <w:pPr>
+        <w:pStyle w:val="Prrafodelista"/>
+        <w:numPr>
+          <w:ilvl w:val="2"/>
+          <w:numId w:val="6"/>
+        </w:numPr>
+      </w:pPr>
+      <w:r>
+        <w:t>id -&gt; Int con el id del jugador que ha chocado</w:t>
+      </w:r>
+    </w:p>
+    <w:p>
+      <w:pPr>
+        <w:pStyle w:val="Prrafodelista"/>
+        <w:numPr>
+          <w:ilvl w:val="0"/>
+          <w:numId w:val="6"/>
+        </w:numPr>
+      </w:pPr>
+      <w:r>
+        <w:t>PLAYERENTER:</w:t>
+      </w:r>
+    </w:p>
+    <w:p>
+      <w:pPr>
+        <w:pStyle w:val="Prrafodelista"/>
+        <w:numPr>
+          <w:ilvl w:val="1"/>
+          <w:numId w:val="6"/>
+        </w:numPr>
+      </w:pPr>
+      <w:r>
+        <w:t>Se manda cuando un jugador ha entrado a la sala.</w:t>
+      </w:r>
+    </w:p>
+    <w:p>
+      <w:pPr>
+        <w:pStyle w:val="Prrafodelista"/>
+        <w:numPr>
+          <w:ilvl w:val="1"/>
+          <w:numId w:val="6"/>
+        </w:numPr>
+      </w:pPr>
+      <w:r>
+        <w:t>Campos:</w:t>
+      </w:r>
+    </w:p>
+    <w:p>
+      <w:pPr>
+        <w:pStyle w:val="Prrafodelista"/>
+        <w:numPr>
+          <w:ilvl w:val="2"/>
+          <w:numId w:val="6"/>
+        </w:numPr>
+      </w:pPr>
+      <w:r>
+        <w:t>event -&gt; “PLAYERENTER”</w:t>
+      </w:r>
+    </w:p>
+    <w:p>
+      <w:pPr>
+        <w:pStyle w:val="Prrafodelista"/>
+        <w:numPr>
+          <w:ilvl w:val="2"/>
+          <w:numId w:val="6"/>
+        </w:numPr>
+      </w:pPr>
+      <w:r>
+        <w:t>name -&gt; String con el nombre del player</w:t>
+      </w:r>
+    </w:p>
+    <w:p>
+      <w:pPr>
+        <w:pStyle w:val="Prrafodelista"/>
+        <w:numPr>
+          <w:ilvl w:val="0"/>
+          <w:numId w:val="6"/>
+        </w:numPr>
+      </w:pPr>
+      <w:r>
+        <w:t>PLAYERLEFT:</w:t>
+      </w:r>
+    </w:p>
+    <w:p>
+      <w:pPr>
+        <w:pStyle w:val="Prrafodelista"/>
+        <w:numPr>
+          <w:ilvl w:val="1"/>
+          <w:numId w:val="6"/>
+        </w:numPr>
+      </w:pPr>
+      <w:r>
+        <w:t>Se manda cuando un jugador ha dejado la sala.</w:t>
+      </w:r>
+    </w:p>
+    <w:p>
+      <w:pPr>
+        <w:pStyle w:val="Prrafodelista"/>
+        <w:numPr>
+          <w:ilvl w:val="2"/>
+          <w:numId w:val="6"/>
+        </w:numPr>
+      </w:pPr>
+      <w:r>
+        <w:t>event -&gt; “PLAYERLEFT”</w:t>
+      </w:r>
+    </w:p>
+    <w:p>
+      <w:pPr>
+        <w:pStyle w:val="Prrafodelista"/>
+        <w:numPr>
+          <w:ilvl w:val="2"/>
+          <w:numId w:val="6"/>
+        </w:numPr>
+      </w:pPr>
+      <w:r>
+        <w:t>name -&gt; String con el lnombre del player</w:t>
+      </w:r>
       <w:bookmarkStart w:id="0" w:name="_GoBack"/>
       <w:bookmarkEnd w:id="0"/>
-    </w:p>
-    <w:p>
-      <w:pPr>
-        <w:pStyle w:val="Prrafodelista"/>
-        <w:numPr>
-          <w:ilvl w:val="0"/>
-          <w:numId w:val="1"/>
-        </w:numPr>
-      </w:pPr>
-      <w:r>
-        <w:rPr>
-          <w:sz w:val="28"/>
-          <w:szCs w:val="28"/>
-        </w:rPr>
-        <w:t>SLOPE</w:t>
-      </w:r>
-      <w:r>
-        <w:rPr>
-          <w:sz w:val="28"/>
-          <w:szCs w:val="28"/>
-        </w:rPr>
-        <w:t>COLLISION</w:t>
-      </w:r>
-      <w:r>
-        <w:rPr>
-          <w:sz w:val="28"/>
-          <w:szCs w:val="28"/>
-        </w:rPr>
-        <w:t>:</w:t>
-      </w:r>
-    </w:p>
-    <w:p>
-      <w:pPr>
-        <w:pStyle w:val="Prrafodelista"/>
-        <w:numPr>
-          <w:ilvl w:val="1"/>
-          <w:numId w:val="1"/>
-        </w:numPr>
-      </w:pPr>
-      <w:r>
-        <w:t xml:space="preserve">Se manda cuando se entra en contacto por primera vez con una cuesta para poner la </w:t>
-      </w:r>
-      <w:r>
-        <w:t>animación</w:t>
-      </w:r>
-      <w:r>
-        <w:t>.</w:t>
-      </w:r>
-    </w:p>
-    <w:p>
-      <w:pPr>
-        <w:pStyle w:val="Prrafodelista"/>
-        <w:numPr>
-          <w:ilvl w:val="1"/>
-          <w:numId w:val="1"/>
-        </w:numPr>
-      </w:pPr>
-      <w:r>
-        <w:t>Campos:</w:t>
-      </w:r>
-    </w:p>
-    <w:p>
-      <w:pPr>
-        <w:pStyle w:val="Prrafodelista"/>
-        <w:numPr>
-          <w:ilvl w:val="2"/>
-          <w:numId w:val="1"/>
-        </w:numPr>
-      </w:pPr>
-      <w:r>
-        <w:t>event -&gt; “SLOPECOLLISION”</w:t>
-      </w:r>
-    </w:p>
-    <w:p>
-      <w:pPr>
-        <w:pStyle w:val="Prrafodelista"/>
-        <w:numPr>
-          <w:ilvl w:val="2"/>
-          <w:numId w:val="1"/>
-        </w:numPr>
-      </w:pPr>
-      <w:r>
-        <w:t>degrees -&gt; int con los créate de la cuesta</w:t>
-      </w:r>
-    </w:p>
-    <w:p>
-      <w:pPr>
-        <w:pStyle w:val="Prrafodelista"/>
-        <w:numPr>
-          <w:ilvl w:val="0"/>
-          <w:numId w:val="1"/>
-        </w:numPr>
-      </w:pPr>
-      <w:r>
-        <w:rPr>
-          <w:sz w:val="28"/>
-          <w:szCs w:val="28"/>
-        </w:rPr>
-        <w:t>SNAILUPDATE:</w:t>
-      </w:r>
-    </w:p>
-    <w:p>
-      <w:pPr>
-        <w:pStyle w:val="Prrafodelista"/>
-        <w:numPr>
-          <w:ilvl w:val="1"/>
-          <w:numId w:val="1"/>
-        </w:numPr>
-      </w:pPr>
-      <w:r>
-        <w:t>Se manda información sobre si hay que cambiar las animaciones si te quedas sin stamina</w:t>
-      </w:r>
-    </w:p>
-    <w:p>
-      <w:pPr>
-        <w:pStyle w:val="Prrafodelista"/>
-        <w:numPr>
-          <w:ilvl w:val="1"/>
-          <w:numId w:val="1"/>
-        </w:numPr>
-      </w:pPr>
-      <w:r>
-        <w:t>Campos:</w:t>
-      </w:r>
-    </w:p>
-    <w:p>
-      <w:pPr>
-        <w:pStyle w:val="Prrafodelista"/>
-        <w:numPr>
-          <w:ilvl w:val="2"/>
-          <w:numId w:val="1"/>
-        </w:numPr>
-      </w:pPr>
-      <w:r>
-        <w:lastRenderedPageBreak/>
-        <w:t>event-&gt; “SNAILUPDATE”</w:t>
-      </w:r>
-    </w:p>
-    <w:p>
-      <w:pPr>
-        <w:pStyle w:val="Prrafodelista"/>
-        <w:numPr>
-          <w:ilvl w:val="2"/>
-          <w:numId w:val="1"/>
-        </w:numPr>
-      </w:pPr>
-      <w:r>
-        <w:t>runOutStamia -&gt; true o false si te quedas sin stamina</w:t>
-      </w:r>
-    </w:p>
-    <w:p>
-      <w:pPr>
-        <w:pStyle w:val="Prrafodelista"/>
-        <w:numPr>
-          <w:ilvl w:val="2"/>
-          <w:numId w:val="1"/>
-        </w:numPr>
-      </w:pPr>
-      <w:r>
-        <w:t>recoverStamina -&gt; true o false si recuperas la stamina</w:t>
-      </w:r>
-    </w:p>
-    <w:p>
-      <w:pPr>
-        <w:pStyle w:val="Prrafodelista"/>
-        <w:numPr>
-          <w:ilvl w:val="0"/>
-          <w:numId w:val="1"/>
-        </w:numPr>
-      </w:pPr>
-      <w:r>
-        <w:rPr>
-          <w:sz w:val="28"/>
-          <w:szCs w:val="28"/>
-        </w:rPr>
-        <w:t>TAKEPOWERUP:</w:t>
-      </w:r>
-    </w:p>
-    <w:p>
-      <w:pPr>
-        <w:pStyle w:val="Prrafodelista"/>
-        <w:numPr>
-          <w:ilvl w:val="1"/>
-          <w:numId w:val="1"/>
-        </w:numPr>
-      </w:pPr>
-      <w:r>
-        <w:t xml:space="preserve">Se manda cuando el caracol colisiona con un power up. Te manda el power up que se ha creado, se debe borrar </w:t>
-      </w:r>
-      <w:r>
-        <w:t>la caja sorpresa del escenario.</w:t>
-      </w:r>
-    </w:p>
-    <w:p>
-      <w:pPr>
-        <w:pStyle w:val="Prrafodelista"/>
-        <w:numPr>
-          <w:ilvl w:val="1"/>
-          <w:numId w:val="1"/>
-        </w:numPr>
-      </w:pPr>
-      <w:r>
-        <w:t>Campos:</w:t>
-      </w:r>
-    </w:p>
-    <w:p>
-      <w:pPr>
-        <w:pStyle w:val="Prrafodelista"/>
-        <w:numPr>
-          <w:ilvl w:val="2"/>
-          <w:numId w:val="1"/>
-        </w:numPr>
-      </w:pPr>
-      <w:r>
-        <w:t>event -&gt; “TAKEPOWERUP”</w:t>
-      </w:r>
-    </w:p>
-    <w:p>
-      <w:pPr>
-        <w:pStyle w:val="Prrafodelista"/>
-        <w:numPr>
-          <w:ilvl w:val="2"/>
-          <w:numId w:val="1"/>
-        </w:numPr>
-      </w:pPr>
-      <w:r>
-        <w:t>type -&gt; una String con el tipo de power up creado entre:</w:t>
-      </w:r>
-    </w:p>
-    <w:p>
-      <w:pPr>
-        <w:pStyle w:val="Prrafodelista"/>
-        <w:numPr>
-          <w:ilvl w:val="3"/>
-          <w:numId w:val="1"/>
-        </w:numPr>
-        <w:rPr>
-          <w:lang w:val="en-US"/>
-        </w:rPr>
-      </w:pPr>
-      <w:r>
-        <w:rPr>
-          <w:lang w:val="en-US"/>
-        </w:rPr>
-        <w:t>{SHIELD,STAMINA,WEIGTH,LETUCCE,SPEED,INK,NULL}</w:t>
-      </w:r>
-    </w:p>
-    <w:p>
-      <w:pPr>
-        <w:pStyle w:val="Prrafodelista"/>
-        <w:numPr>
-          <w:ilvl w:val="0"/>
-          <w:numId w:val="1"/>
-        </w:numPr>
-      </w:pPr>
-      <w:r>
-        <w:rPr>
-          <w:sz w:val="28"/>
-          <w:szCs w:val="28"/>
-        </w:rPr>
-        <w:t>TICK:</w:t>
-      </w:r>
-    </w:p>
-    <w:p>
-      <w:pPr>
-        <w:pStyle w:val="Prrafodelista"/>
-        <w:numPr>
-          <w:ilvl w:val="1"/>
-          <w:numId w:val="1"/>
-        </w:numPr>
-      </w:pPr>
-      <w:r>
-        <w:t>Se manda cada refresco de la sala</w:t>
-      </w:r>
-      <w:r>
-        <w:t xml:space="preserve"> con las posX e Y de nuestro caracol y su estamina</w:t>
-      </w:r>
-    </w:p>
-    <w:p>
-      <w:pPr>
-        <w:pStyle w:val="Prrafodelista"/>
-        <w:numPr>
-          <w:ilvl w:val="1"/>
-          <w:numId w:val="1"/>
-        </w:numPr>
-      </w:pPr>
-      <w:r>
-        <w:t xml:space="preserve">Campos: </w:t>
-      </w:r>
-    </w:p>
-    <w:p>
-      <w:pPr>
-        <w:pStyle w:val="Prrafodelista"/>
-        <w:numPr>
-          <w:ilvl w:val="2"/>
-          <w:numId w:val="1"/>
-        </w:numPr>
-      </w:pPr>
-      <w:r>
-        <w:t>event -&gt; “TICK”</w:t>
-      </w:r>
-    </w:p>
-    <w:p>
-      <w:pPr>
-        <w:pStyle w:val="Prrafodelista"/>
-        <w:numPr>
-          <w:ilvl w:val="2"/>
-          <w:numId w:val="1"/>
-        </w:numPr>
-      </w:pPr>
-      <w:r>
-        <w:t>posX -&gt; float con tu posX</w:t>
-      </w:r>
-    </w:p>
-    <w:p>
-      <w:pPr>
-        <w:pStyle w:val="Prrafodelista"/>
-        <w:numPr>
-          <w:ilvl w:val="2"/>
-          <w:numId w:val="1"/>
-        </w:numPr>
-      </w:pPr>
-      <w:r>
-        <w:t>posY -&gt; float con tu posY</w:t>
-      </w:r>
-    </w:p>
-    <w:p>
-      <w:pPr>
-        <w:pStyle w:val="Prrafodelista"/>
-        <w:numPr>
-          <w:ilvl w:val="2"/>
-          <w:numId w:val="1"/>
-        </w:numPr>
-      </w:pPr>
-      <w:r>
-        <w:t>stamina -&gt; float con tu stamina</w:t>
-      </w:r>
-    </w:p>
-    <w:p>
-      <w:pPr>
-        <w:pStyle w:val="Prrafodelista"/>
-        <w:numPr>
-          <w:ilvl w:val="0"/>
-          <w:numId w:val="1"/>
-        </w:numPr>
-      </w:pPr>
-      <w:r>
-        <w:rPr>
-          <w:sz w:val="28"/>
-          <w:szCs w:val="28"/>
-        </w:rPr>
-        <w:t>UPDATEDOOR</w:t>
-      </w:r>
-      <w:r>
-        <w:rPr>
-          <w:sz w:val="28"/>
-          <w:szCs w:val="28"/>
-        </w:rPr>
-        <w:t>:</w:t>
-      </w:r>
-    </w:p>
-    <w:p>
-      <w:pPr>
-        <w:pStyle w:val="Prrafodelista"/>
-        <w:numPr>
-          <w:ilvl w:val="1"/>
-          <w:numId w:val="1"/>
-        </w:numPr>
-      </w:pPr>
-      <w:r>
-        <w:t>Se manda un evento para cambiar la animación del phaser cuando la puerta se abre o cierra.</w:t>
-      </w:r>
-    </w:p>
-    <w:p>
-      <w:pPr>
-        <w:pStyle w:val="Prrafodelista"/>
-        <w:numPr>
-          <w:ilvl w:val="1"/>
-          <w:numId w:val="1"/>
-        </w:numPr>
-      </w:pPr>
-      <w:r>
-        <w:t>Campos:</w:t>
-      </w:r>
-    </w:p>
-    <w:p>
-      <w:pPr>
-        <w:pStyle w:val="Prrafodelista"/>
-        <w:numPr>
-          <w:ilvl w:val="2"/>
-          <w:numId w:val="1"/>
-        </w:numPr>
-      </w:pPr>
-      <w:r>
-        <w:t>event -&gt; “</w:t>
-      </w:r>
-      <w:r>
-        <w:t>UPDATEDOOR</w:t>
-      </w:r>
-      <w:r>
-        <w:t>”</w:t>
-      </w:r>
-    </w:p>
-    <w:p>
-      <w:pPr>
-        <w:pStyle w:val="Prrafodelista"/>
-        <w:numPr>
-          <w:ilvl w:val="2"/>
-          <w:numId w:val="1"/>
-        </w:numPr>
-      </w:pPr>
-      <w:r>
-        <w:t>id -&gt; un int con el id</w:t>
-      </w:r>
-    </w:p>
-    <w:p>
-      <w:pPr>
-        <w:pStyle w:val="Prrafodelista"/>
-        <w:numPr>
-          <w:ilvl w:val="0"/>
-          <w:numId w:val="1"/>
-        </w:numPr>
-      </w:pPr>
-      <w:r>
-        <w:rPr>
-          <w:sz w:val="28"/>
-          <w:szCs w:val="28"/>
-        </w:rPr>
-        <w:t>UPDATE</w:t>
-      </w:r>
-      <w:r>
-        <w:rPr>
-          <w:sz w:val="28"/>
-          <w:szCs w:val="28"/>
-        </w:rPr>
-        <w:t>TRAMPOLINE:</w:t>
-      </w:r>
-    </w:p>
-    <w:p>
-      <w:pPr>
-        <w:pStyle w:val="Prrafodelista"/>
-        <w:numPr>
-          <w:ilvl w:val="1"/>
-          <w:numId w:val="1"/>
-        </w:numPr>
-      </w:pPr>
-      <w:r>
-        <w:t>Se manda un evento para cambiar la animación del phaser cuando el trampoline se activa.</w:t>
-      </w:r>
-    </w:p>
-    <w:p>
-      <w:pPr>
-        <w:pStyle w:val="Prrafodelista"/>
-        <w:numPr>
-          <w:ilvl w:val="1"/>
-          <w:numId w:val="1"/>
-        </w:numPr>
-      </w:pPr>
-      <w:r>
-        <w:t>Campos:</w:t>
-      </w:r>
-    </w:p>
-    <w:p>
-      <w:pPr>
-        <w:pStyle w:val="Prrafodelista"/>
-        <w:numPr>
-          <w:ilvl w:val="2"/>
-          <w:numId w:val="1"/>
-        </w:numPr>
-      </w:pPr>
-      <w:r>
-        <w:t>event -&gt; “</w:t>
-      </w:r>
-      <w:r>
-        <w:t>UPDATE</w:t>
-      </w:r>
-      <w:r>
-        <w:t>TRAMPOLINE”</w:t>
-      </w:r>
-    </w:p>
-    <w:p>
-      <w:pPr>
-        <w:pStyle w:val="Prrafodelista"/>
-        <w:numPr>
-          <w:ilvl w:val="2"/>
-          <w:numId w:val="1"/>
-        </w:numPr>
-      </w:pPr>
-      <w:r>
-        <w:t>id -&gt; un int con el id</w:t>
-      </w:r>
-    </w:p>
-    <w:p>
-      <w:pPr>
-        <w:pStyle w:val="Prrafodelista"/>
-        <w:numPr>
-          <w:ilvl w:val="2"/>
-          <w:numId w:val="1"/>
-        </w:numPr>
-      </w:pPr>
-      <w:r>
-        <w:t>estate -&gt; String con los siguientes estados:</w:t>
-      </w:r>
-    </w:p>
-    <w:p>
-      <w:pPr>
-        <w:pStyle w:val="Prrafodelista"/>
-        <w:numPr>
-          <w:ilvl w:val="3"/>
-          <w:numId w:val="1"/>
-        </w:numPr>
-      </w:pPr>
-      <w:r>
-        <w:t>ACTIVE,NOTACTIVE,PREACTIVATE</w:t>
-      </w:r>
-    </w:p>
-    <w:p>
-      <w:pPr>
-        <w:pStyle w:val="Prrafodelista"/>
-        <w:numPr>
-          <w:ilvl w:val="0"/>
-          <w:numId w:val="1"/>
-        </w:numPr>
-      </w:pPr>
-      <w:r>
-        <w:rPr>
-          <w:sz w:val="28"/>
-          <w:szCs w:val="28"/>
-        </w:rPr>
-        <w:t>UPDATETRAPDOOR</w:t>
-      </w:r>
-      <w:r>
-        <w:rPr>
-          <w:sz w:val="28"/>
-          <w:szCs w:val="28"/>
-        </w:rPr>
-        <w:t>:</w:t>
-      </w:r>
-    </w:p>
-    <w:p>
-      <w:pPr>
-        <w:pStyle w:val="Prrafodelista"/>
-        <w:numPr>
-          <w:ilvl w:val="1"/>
-          <w:numId w:val="1"/>
-        </w:numPr>
-      </w:pPr>
-      <w:r>
-        <w:t>Se manda un evento para cambiar la animación del phaser cuando la trampilla se abre o cierra.</w:t>
-      </w:r>
-    </w:p>
-    <w:p>
-      <w:pPr>
-        <w:pStyle w:val="Prrafodelista"/>
-        <w:numPr>
-          <w:ilvl w:val="1"/>
-          <w:numId w:val="1"/>
-        </w:numPr>
-      </w:pPr>
-      <w:r>
-        <w:t>Campos:</w:t>
-      </w:r>
-    </w:p>
-    <w:p>
-      <w:pPr>
-        <w:pStyle w:val="Prrafodelista"/>
-        <w:numPr>
-          <w:ilvl w:val="2"/>
-          <w:numId w:val="1"/>
-        </w:numPr>
-      </w:pPr>
-      <w:r>
-        <w:t>event -&gt; “</w:t>
-      </w:r>
-      <w:r>
-        <w:t>UPDATETRAPDOOR</w:t>
-      </w:r>
-      <w:r>
-        <w:t>”</w:t>
-      </w:r>
-    </w:p>
-    <w:p>
-      <w:pPr>
-        <w:pStyle w:val="Prrafodelista"/>
-        <w:numPr>
-          <w:ilvl w:val="2"/>
-          <w:numId w:val="1"/>
-        </w:numPr>
-      </w:pPr>
-      <w:r>
-        <w:t>id -&gt; un int con el id</w:t>
-      </w:r>
-    </w:p>
-    <w:p>
-      <w:pPr>
-        <w:pStyle w:val="Prrafodelista"/>
-      </w:pPr>
-    </w:p>
-    <w:p>
-      <w:pPr>
-        <w:pStyle w:val="Prrafodelista"/>
-        <w:numPr>
-          <w:ilvl w:val="0"/>
-          <w:numId w:val="1"/>
-        </w:numPr>
-      </w:pPr>
-      <w:r>
-        <w:rPr>
-          <w:sz w:val="28"/>
-          <w:szCs w:val="28"/>
-        </w:rPr>
-        <w:t>WALL</w:t>
-      </w:r>
-      <w:r>
-        <w:rPr>
-          <w:sz w:val="28"/>
-          <w:szCs w:val="28"/>
-        </w:rPr>
-        <w:t>COLLISION</w:t>
-      </w:r>
-      <w:r>
-        <w:rPr>
-          <w:sz w:val="28"/>
-          <w:szCs w:val="28"/>
-        </w:rPr>
-        <w:t>:</w:t>
-      </w:r>
-    </w:p>
-    <w:p>
-      <w:pPr>
-        <w:pStyle w:val="Prrafodelista"/>
-        <w:numPr>
-          <w:ilvl w:val="1"/>
-          <w:numId w:val="1"/>
-        </w:numPr>
-      </w:pPr>
-      <w:r>
-        <w:t xml:space="preserve">Se manda cuando se entra en contacto por primera vez con una pared para poner la </w:t>
-      </w:r>
-      <w:r>
-        <w:t>animación</w:t>
-      </w:r>
-      <w:r>
-        <w:t>.</w:t>
-      </w:r>
-    </w:p>
-    <w:p>
-      <w:pPr>
-        <w:pStyle w:val="Prrafodelista"/>
-        <w:numPr>
-          <w:ilvl w:val="1"/>
-          <w:numId w:val="1"/>
-        </w:numPr>
-      </w:pPr>
-      <w:r>
-        <w:t>Campos:</w:t>
-      </w:r>
-    </w:p>
-    <w:p>
-      <w:pPr>
-        <w:pStyle w:val="Prrafodelista"/>
-        <w:numPr>
-          <w:ilvl w:val="2"/>
-          <w:numId w:val="1"/>
-        </w:numPr>
-      </w:pPr>
-      <w:r>
-        <w:t>event -&gt; “WALLCOLLISION”</w:t>
-      </w:r>
-    </w:p>
-    <w:p>
-      <w:pPr>
-        <w:pStyle w:val="Prrafodelista"/>
-        <w:numPr>
-          <w:ilvl w:val="0"/>
-          <w:numId w:val="1"/>
-        </w:numPr>
-      </w:pPr>
-      <w:r>
-        <w:rPr>
-          <w:sz w:val="28"/>
-          <w:szCs w:val="28"/>
-        </w:rPr>
-        <w:t>WAITINGROOMSTART:</w:t>
-      </w:r>
-    </w:p>
-    <w:p>
-      <w:pPr>
-        <w:pStyle w:val="Prrafodelista"/>
-        <w:numPr>
-          <w:ilvl w:val="1"/>
-          <w:numId w:val="1"/>
-        </w:numPr>
-      </w:pPr>
-      <w:r>
-        <w:t>Se manda mientras se espera a que la sala se llene.</w:t>
-      </w:r>
-    </w:p>
-    <w:p>
-      <w:pPr>
-        <w:pStyle w:val="Prrafodelista"/>
-        <w:numPr>
-          <w:ilvl w:val="1"/>
-          <w:numId w:val="1"/>
-        </w:numPr>
-      </w:pPr>
-      <w:r>
-        <w:lastRenderedPageBreak/>
-        <w:t>Campos:</w:t>
-      </w:r>
-    </w:p>
-    <w:p>
-      <w:pPr>
-        <w:pStyle w:val="Prrafodelista"/>
-        <w:numPr>
-          <w:ilvl w:val="2"/>
-          <w:numId w:val="1"/>
-        </w:numPr>
-      </w:pPr>
-      <w:r>
-        <w:t>event -&gt; “WAITINGROOMSTART”</w:t>
-      </w:r>
-    </w:p>
-    <w:p>
-      <w:pPr>
-        <w:pStyle w:val="Prrafodelista"/>
-        <w:numPr>
-          <w:ilvl w:val="2"/>
-          <w:numId w:val="1"/>
-        </w:numPr>
-      </w:pPr>
-      <w:r>
-        <w:t>roomName -&gt; String con el nombre</w:t>
-      </w:r>
-    </w:p>
-    <w:p/>
-    <w:p>
-      <w:pPr>
-        <w:pStyle w:val="Ttulo1"/>
-      </w:pPr>
-      <w:r>
-        <w:t>MENSAJES MANDADOS POR EL CLIENTE:</w:t>
-      </w:r>
-    </w:p>
-    <w:p>
-      <w:pPr>
-        <w:pStyle w:val="Prrafodelista"/>
-        <w:numPr>
-          <w:ilvl w:val="0"/>
-          <w:numId w:val="4"/>
-        </w:numPr>
-      </w:pPr>
-      <w:r>
-        <w:rPr>
-          <w:sz w:val="28"/>
-          <w:szCs w:val="28"/>
-        </w:rPr>
-        <w:t>SINGLEPLAYER:</w:t>
-      </w:r>
-    </w:p>
-    <w:p>
-      <w:pPr>
-        <w:pStyle w:val="Prrafodelista"/>
-        <w:numPr>
-          <w:ilvl w:val="1"/>
-          <w:numId w:val="4"/>
-        </w:numPr>
-      </w:pPr>
-      <w:r>
-        <w:t>Se recibe el nombre del jugador y la sala, se envia al darle a que quieres jugar solo.</w:t>
-      </w:r>
-    </w:p>
-    <w:p>
-      <w:pPr>
-        <w:pStyle w:val="Prrafodelista"/>
-        <w:numPr>
-          <w:ilvl w:val="1"/>
-          <w:numId w:val="4"/>
-        </w:numPr>
-      </w:pPr>
-      <w:r>
-        <w:t>Campos:</w:t>
-      </w:r>
-    </w:p>
-    <w:p>
-      <w:pPr>
-        <w:pStyle w:val="Prrafodelista"/>
-        <w:numPr>
-          <w:ilvl w:val="2"/>
-          <w:numId w:val="4"/>
-        </w:numPr>
-      </w:pPr>
-      <w:r>
-        <w:t>playerName</w:t>
-      </w:r>
-    </w:p>
-    <w:p>
-      <w:pPr>
-        <w:pStyle w:val="Prrafodelista"/>
-        <w:numPr>
-          <w:ilvl w:val="2"/>
-          <w:numId w:val="4"/>
-        </w:numPr>
-      </w:pPr>
-      <w:r>
-        <w:t>roomName</w:t>
-      </w:r>
-    </w:p>
-    <w:p>
-      <w:pPr>
-        <w:pStyle w:val="Prrafodelista"/>
-        <w:numPr>
-          <w:ilvl w:val="0"/>
-          <w:numId w:val="4"/>
-        </w:numPr>
-      </w:pPr>
-      <w:r>
-        <w:rPr>
-          <w:sz w:val="28"/>
-          <w:szCs w:val="28"/>
-        </w:rPr>
-        <w:t>UPDATEINPUT:</w:t>
-      </w:r>
-    </w:p>
-    <w:p>
-      <w:pPr>
-        <w:pStyle w:val="Prrafodelista"/>
-        <w:numPr>
-          <w:ilvl w:val="1"/>
-          <w:numId w:val="4"/>
-        </w:numPr>
-      </w:pPr>
-      <w:r>
-        <w:t>Se recibe cada vez que el jugador interactua con el cliente</w:t>
-      </w:r>
-    </w:p>
-    <w:p>
-      <w:pPr>
-        <w:pStyle w:val="Prrafodelista"/>
-        <w:numPr>
-          <w:ilvl w:val="1"/>
-          <w:numId w:val="4"/>
-        </w:numPr>
-      </w:pPr>
-      <w:r>
-        <w:t>Campos:</w:t>
-      </w:r>
-    </w:p>
-    <w:p>
-      <w:pPr>
-        <w:pStyle w:val="Prrafodelista"/>
-        <w:numPr>
-          <w:ilvl w:val="2"/>
-          <w:numId w:val="4"/>
-        </w:numPr>
-      </w:pPr>
-      <w:r>
-        <w:t>isSprinting</w:t>
-      </w:r>
-    </w:p>
-    <w:p>
-      <w:pPr>
-        <w:pStyle w:val="Prrafodelista"/>
-        <w:numPr>
-          <w:ilvl w:val="2"/>
-          <w:numId w:val="4"/>
-        </w:numPr>
-      </w:pPr>
-      <w:r>
-        <w:t>useObject</w:t>
-      </w:r>
-    </w:p>
-    <w:p/>
-    <w:p/>
-    <w:p>
-      <w:pPr>
-        <w:pStyle w:val="Ttulo1"/>
-      </w:pPr>
-      <w:r>
-        <w:t>Mensajes sin implementar cliente:</w:t>
-      </w:r>
-    </w:p>
-    <w:p>
-      <w:r>
-        <w:t>Mensaje con el mapa y la ambientación elegida.</w:t>
-      </w:r>
     </w:p>
     <w:sectPr>
       <w:pgSz w:w="11906" w:h="16838"/>
@@ -2414,6 +3076,119 @@
       </w:rPr>
     </w:lvl>
   </w:abstractNum>
+  <w:abstractNum w:abstractNumId="5" w15:restartNumberingAfterBreak="0">
+    <w:nsid w:val="77ED1FD5"/>
+    <w:multiLevelType w:val="hybridMultilevel"/>
+    <w:tmpl w:val="E3C459FC"/>
+    <w:lvl w:ilvl="0" w:tplc="0C0A0001">
+      <w:start w:val="1"/>
+      <w:numFmt w:val="bullet"/>
+      <w:lvlText w:val=""/>
+      <w:lvlJc w:val="left"/>
+      <w:pPr>
+        <w:ind w:left="720" w:hanging="360"/>
+      </w:pPr>
+      <w:rPr>
+        <w:rFonts w:ascii="Symbol" w:hAnsi="Symbol" w:hint="default"/>
+      </w:rPr>
+    </w:lvl>
+    <w:lvl w:ilvl="1" w:tplc="0C0A0003">
+      <w:start w:val="1"/>
+      <w:numFmt w:val="bullet"/>
+      <w:lvlText w:val="o"/>
+      <w:lvlJc w:val="left"/>
+      <w:pPr>
+        <w:ind w:left="1440" w:hanging="360"/>
+      </w:pPr>
+      <w:rPr>
+        <w:rFonts w:ascii="Courier New" w:hAnsi="Courier New" w:cs="Courier New" w:hint="default"/>
+      </w:rPr>
+    </w:lvl>
+    <w:lvl w:ilvl="2" w:tplc="0C0A0005">
+      <w:start w:val="1"/>
+      <w:numFmt w:val="bullet"/>
+      <w:lvlText w:val=""/>
+      <w:lvlJc w:val="left"/>
+      <w:pPr>
+        <w:ind w:left="2160" w:hanging="360"/>
+      </w:pPr>
+      <w:rPr>
+        <w:rFonts w:ascii="Wingdings" w:hAnsi="Wingdings" w:hint="default"/>
+      </w:rPr>
+    </w:lvl>
+    <w:lvl w:ilvl="3" w:tplc="0C0A0001">
+      <w:start w:val="1"/>
+      <w:numFmt w:val="bullet"/>
+      <w:lvlText w:val=""/>
+      <w:lvlJc w:val="left"/>
+      <w:pPr>
+        <w:ind w:left="2880" w:hanging="360"/>
+      </w:pPr>
+      <w:rPr>
+        <w:rFonts w:ascii="Symbol" w:hAnsi="Symbol" w:hint="default"/>
+      </w:rPr>
+    </w:lvl>
+    <w:lvl w:ilvl="4" w:tplc="0C0A0003" w:tentative="1">
+      <w:start w:val="1"/>
+      <w:numFmt w:val="bullet"/>
+      <w:lvlText w:val="o"/>
+      <w:lvlJc w:val="left"/>
+      <w:pPr>
+        <w:ind w:left="3600" w:hanging="360"/>
+      </w:pPr>
+      <w:rPr>
+        <w:rFonts w:ascii="Courier New" w:hAnsi="Courier New" w:cs="Courier New" w:hint="default"/>
+      </w:rPr>
+    </w:lvl>
+    <w:lvl w:ilvl="5" w:tplc="0C0A0005" w:tentative="1">
+      <w:start w:val="1"/>
+      <w:numFmt w:val="bullet"/>
+      <w:lvlText w:val=""/>
+      <w:lvlJc w:val="left"/>
+      <w:pPr>
+        <w:ind w:left="4320" w:hanging="360"/>
+      </w:pPr>
+      <w:rPr>
+        <w:rFonts w:ascii="Wingdings" w:hAnsi="Wingdings" w:hint="default"/>
+      </w:rPr>
+    </w:lvl>
+    <w:lvl w:ilvl="6" w:tplc="0C0A0001" w:tentative="1">
+      <w:start w:val="1"/>
+      <w:numFmt w:val="bullet"/>
+      <w:lvlText w:val=""/>
+      <w:lvlJc w:val="left"/>
+      <w:pPr>
+        <w:ind w:left="5040" w:hanging="360"/>
+      </w:pPr>
+      <w:rPr>
+        <w:rFonts w:ascii="Symbol" w:hAnsi="Symbol" w:hint="default"/>
+      </w:rPr>
+    </w:lvl>
+    <w:lvl w:ilvl="7" w:tplc="0C0A0003" w:tentative="1">
+      <w:start w:val="1"/>
+      <w:numFmt w:val="bullet"/>
+      <w:lvlText w:val="o"/>
+      <w:lvlJc w:val="left"/>
+      <w:pPr>
+        <w:ind w:left="5760" w:hanging="360"/>
+      </w:pPr>
+      <w:rPr>
+        <w:rFonts w:ascii="Courier New" w:hAnsi="Courier New" w:cs="Courier New" w:hint="default"/>
+      </w:rPr>
+    </w:lvl>
+    <w:lvl w:ilvl="8" w:tplc="0C0A0005" w:tentative="1">
+      <w:start w:val="1"/>
+      <w:numFmt w:val="bullet"/>
+      <w:lvlText w:val=""/>
+      <w:lvlJc w:val="left"/>
+      <w:pPr>
+        <w:ind w:left="6480" w:hanging="360"/>
+      </w:pPr>
+      <w:rPr>
+        <w:rFonts w:ascii="Wingdings" w:hAnsi="Wingdings" w:hint="default"/>
+      </w:rPr>
+    </w:lvl>
+  </w:abstractNum>
   <w:num w:numId="1">
     <w:abstractNumId w:val="1"/>
   </w:num>
@@ -2428,6 +3203,9 @@
   </w:num>
   <w:num w:numId="5">
     <w:abstractNumId w:val="2"/>
+  </w:num>
+  <w:num w:numId="6">
+    <w:abstractNumId w:val="5"/>
   </w:num>
 </w:numbering>
 </file>
@@ -2852,6 +3630,28 @@
       <w:szCs w:val="32"/>
     </w:rPr>
   </w:style>
+  <w:style w:type="paragraph" w:styleId="Ttulo2">
+    <w:name w:val="heading 2"/>
+    <w:basedOn w:val="Normal"/>
+    <w:next w:val="Normal"/>
+    <w:link w:val="Ttulo2Car"/>
+    <w:uiPriority w:val="9"/>
+    <w:unhideWhenUsed/>
+    <w:qFormat/>
+    <w:rsid w:val="00E11EFD"/>
+    <w:pPr>
+      <w:keepNext/>
+      <w:keepLines/>
+      <w:spacing w:before="40" w:after="0"/>
+      <w:outlineLvl w:val="1"/>
+    </w:pPr>
+    <w:rPr>
+      <w:rFonts w:asciiTheme="majorHAnsi" w:eastAsiaTheme="majorEastAsia" w:hAnsiTheme="majorHAnsi" w:cstheme="majorBidi"/>
+      <w:color w:val="2F5496" w:themeColor="accent1" w:themeShade="BF"/>
+      <w:sz w:val="26"/>
+      <w:szCs w:val="26"/>
+    </w:rPr>
+  </w:style>
   <w:style w:type="character" w:default="1" w:styleId="Fuentedeprrafopredeter">
     <w:name w:val="Default Paragraph Font"/>
     <w:uiPriority w:val="1"/>
@@ -2936,6 +3736,19 @@
       <w:ind w:left="720"/>
       <w:contextualSpacing/>
     </w:pPr>
+  </w:style>
+  <w:style w:type="character" w:customStyle="1" w:styleId="Ttulo2Car">
+    <w:name w:val="Título 2 Car"/>
+    <w:basedOn w:val="Fuentedeprrafopredeter"/>
+    <w:link w:val="Ttulo2"/>
+    <w:uiPriority w:val="9"/>
+    <w:rsid w:val="00E11EFD"/>
+    <w:rPr>
+      <w:rFonts w:asciiTheme="majorHAnsi" w:eastAsiaTheme="majorEastAsia" w:hAnsiTheme="majorHAnsi" w:cstheme="majorBidi"/>
+      <w:color w:val="2F5496" w:themeColor="accent1" w:themeShade="BF"/>
+      <w:sz w:val="26"/>
+      <w:szCs w:val="26"/>
+    </w:rPr>
   </w:style>
 </w:styles>
 </file>

</xml_diff>